<commit_message>
leave management section deleted
</commit_message>
<xml_diff>
--- a/An Employee Management System.docx
+++ b/An Employee Management System.docx
@@ -28,7 +28,15 @@
     <w:p/>
     <w:p>
       <w:r>
-        <w:t>1. **Employee Information:**</w:t>
+        <w:t xml:space="preserve">1. **Employee </w:t>
+      </w:r>
+      <w:proofErr w:type="gramStart"/>
+      <w:r>
+        <w:t>Information:*</w:t>
+      </w:r>
+      <w:proofErr w:type="gramEnd"/>
+      <w:r>
+        <w:t>*</w:t>
       </w:r>
     </w:p>
     <w:p>
@@ -44,7 +52,15 @@
     <w:p/>
     <w:p>
       <w:r>
-        <w:t>2. **Employee Onboarding:**</w:t>
+        <w:t xml:space="preserve">2. **Employee </w:t>
+      </w:r>
+      <w:proofErr w:type="gramStart"/>
+      <w:r>
+        <w:t>Onboarding:*</w:t>
+      </w:r>
+      <w:proofErr w:type="gramEnd"/>
+      <w:r>
+        <w:t>*</w:t>
       </w:r>
     </w:p>
     <w:p>
@@ -60,7 +76,15 @@
     <w:p/>
     <w:p>
       <w:r>
-        <w:t>3. **Attendance and Time Tracking:**</w:t>
+        <w:t xml:space="preserve">3. **Attendance and Time </w:t>
+      </w:r>
+      <w:proofErr w:type="gramStart"/>
+      <w:r>
+        <w:t>Tracking:*</w:t>
+      </w:r>
+      <w:proofErr w:type="gramEnd"/>
+      <w:r>
+        <w:t>*</w:t>
       </w:r>
     </w:p>
     <w:p>
@@ -81,29 +105,18 @@
     <w:p/>
     <w:p>
       <w:r>
-        <w:t>4</w:t>
-      </w:r>
-      <w:r>
-        <w:t>. **Leave Management:**</w:t>
-      </w:r>
-    </w:p>
-    <w:p>
-      <w:r>
-        <w:t xml:space="preserve">   - Allow employees to request leaves and track their leave balances.</w:t>
-      </w:r>
-    </w:p>
-    <w:p>
-      <w:r>
-        <w:t xml:space="preserve">   - Approval workflows for managers to review and approve leave requests.</w:t>
-      </w:r>
-    </w:p>
-    <w:p/>
-    <w:p>
-      <w:r>
         <w:t>5</w:t>
       </w:r>
       <w:r>
-        <w:t>. **Payroll and Compensation:**</w:t>
+        <w:t xml:space="preserve">. **Payroll and </w:t>
+      </w:r>
+      <w:proofErr w:type="gramStart"/>
+      <w:r>
+        <w:t>Compensation:*</w:t>
+      </w:r>
+      <w:proofErr w:type="gramEnd"/>
+      <w:r>
+        <w:t>*</w:t>
       </w:r>
     </w:p>
     <w:p>
@@ -131,7 +144,15 @@
     <w:p/>
     <w:p>
       <w:r>
-        <w:t>6. **Performance Management:**</w:t>
+        <w:t xml:space="preserve">6. **Performance </w:t>
+      </w:r>
+      <w:proofErr w:type="gramStart"/>
+      <w:r>
+        <w:t>Management:*</w:t>
+      </w:r>
+      <w:proofErr w:type="gramEnd"/>
+      <w:r>
+        <w:t>*</w:t>
       </w:r>
     </w:p>
     <w:p>
@@ -153,12 +174,28 @@
     <w:p/>
     <w:p>
       <w:r>
-        <w:t>7. **Training and Development:**</w:t>
-      </w:r>
-    </w:p>
-    <w:p>
-      <w:r>
-        <w:t xml:space="preserve">   - Listing of available training courses and resources.</w:t>
+        <w:t xml:space="preserve">7. **Training and </w:t>
+      </w:r>
+      <w:proofErr w:type="gramStart"/>
+      <w:r>
+        <w:t>Development:*</w:t>
+      </w:r>
+      <w:proofErr w:type="gramEnd"/>
+      <w:r>
+        <w:t>*</w:t>
+      </w:r>
+    </w:p>
+    <w:p>
+      <w:r>
+        <w:t xml:space="preserve">   - </w:t>
+      </w:r>
+      <w:proofErr w:type="gramStart"/>
+      <w:r>
+        <w:t>Listing of</w:t>
+      </w:r>
+      <w:proofErr w:type="gramEnd"/>
+      <w:r>
+        <w:t xml:space="preserve"> available training courses and resources.</w:t>
       </w:r>
     </w:p>
     <w:p>
@@ -169,7 +206,15 @@
     <w:p/>
     <w:p>
       <w:r>
-        <w:t>8. **Document Management:**</w:t>
+        <w:t xml:space="preserve">8. **Document </w:t>
+      </w:r>
+      <w:proofErr w:type="gramStart"/>
+      <w:r>
+        <w:t>Management:*</w:t>
+      </w:r>
+      <w:proofErr w:type="gramEnd"/>
+      <w:r>
+        <w:t>*</w:t>
       </w:r>
     </w:p>
     <w:p>
@@ -185,7 +230,15 @@
     <w:p/>
     <w:p>
       <w:r>
-        <w:t>9. **Benefits and Insurance:**</w:t>
+        <w:t xml:space="preserve">9. **Benefits and </w:t>
+      </w:r>
+      <w:proofErr w:type="gramStart"/>
+      <w:r>
+        <w:t>Insurance:*</w:t>
+      </w:r>
+      <w:proofErr w:type="gramEnd"/>
+      <w:r>
+        <w:t>*</w:t>
       </w:r>
     </w:p>
     <w:p>
@@ -201,24 +254,40 @@
     <w:p/>
     <w:p>
       <w:r>
+        <w:t xml:space="preserve">10. **Announcements and </w:t>
+      </w:r>
+      <w:proofErr w:type="gramStart"/>
+      <w:r>
+        <w:t>News:*</w:t>
+      </w:r>
+      <w:proofErr w:type="gramEnd"/>
+      <w:r>
+        <w:t>*</w:t>
+      </w:r>
+    </w:p>
+    <w:p>
+      <w:r>
+        <w:t xml:space="preserve">    - Platform for sharing company news, announcements, and updates.</w:t>
+      </w:r>
+    </w:p>
+    <w:p>
+      <w:r>
+        <w:t xml:space="preserve">    - Communication tools for internal messages and notifications.</w:t>
+      </w:r>
+    </w:p>
+    <w:p/>
+    <w:p>
+      <w:r>
         <w:lastRenderedPageBreak/>
-        <w:t>10. **Announcements and News:**</w:t>
-      </w:r>
-    </w:p>
-    <w:p>
-      <w:r>
-        <w:t xml:space="preserve">    - Platform for sharing company news, announcements, and updates.</w:t>
-      </w:r>
-    </w:p>
-    <w:p>
-      <w:r>
-        <w:t xml:space="preserve">    - Communication tools for internal messages and notifications.</w:t>
-      </w:r>
-    </w:p>
-    <w:p/>
-    <w:p>
-      <w:r>
-        <w:t>11. **Analytics and Reporting:**</w:t>
+        <w:t xml:space="preserve">11. **Analytics and </w:t>
+      </w:r>
+      <w:proofErr w:type="gramStart"/>
+      <w:r>
+        <w:t>Reporting:*</w:t>
+      </w:r>
+      <w:proofErr w:type="gramEnd"/>
+      <w:r>
+        <w:t>*</w:t>
       </w:r>
     </w:p>
     <w:p>
@@ -234,7 +303,15 @@
     <w:p/>
     <w:p>
       <w:r>
-        <w:t>12. **Employee Self-Service:**</w:t>
+        <w:t>12. **Employee Self-</w:t>
+      </w:r>
+      <w:proofErr w:type="gramStart"/>
+      <w:r>
+        <w:t>Service:*</w:t>
+      </w:r>
+      <w:proofErr w:type="gramEnd"/>
+      <w:r>
+        <w:t>*</w:t>
       </w:r>
     </w:p>
     <w:p>
@@ -245,7 +322,15 @@
     <w:p/>
     <w:p>
       <w:r>
-        <w:t>13. **Security and Access Control:**</w:t>
+        <w:t xml:space="preserve">13. **Security and Access </w:t>
+      </w:r>
+      <w:proofErr w:type="gramStart"/>
+      <w:r>
+        <w:t>Control:*</w:t>
+      </w:r>
+      <w:proofErr w:type="gramEnd"/>
+      <w:r>
+        <w:t>*</w:t>
       </w:r>
     </w:p>
     <w:p>
@@ -261,7 +346,15 @@
     <w:p/>
     <w:p>
       <w:r>
-        <w:t>14. **Integration:**</w:t>
+        <w:t>14. **</w:t>
+      </w:r>
+      <w:proofErr w:type="gramStart"/>
+      <w:r>
+        <w:t>Integration:*</w:t>
+      </w:r>
+      <w:proofErr w:type="gramEnd"/>
+      <w:r>
+        <w:t>*</w:t>
       </w:r>
     </w:p>
     <w:p>
@@ -272,7 +365,15 @@
     <w:p/>
     <w:p>
       <w:r>
-        <w:t>15. **Customization:**</w:t>
+        <w:t>15. **</w:t>
+      </w:r>
+      <w:proofErr w:type="gramStart"/>
+      <w:r>
+        <w:t>Customization:*</w:t>
+      </w:r>
+      <w:proofErr w:type="gramEnd"/>
+      <w:r>
+        <w:t>*</w:t>
       </w:r>
     </w:p>
     <w:p>
@@ -293,7 +394,6 @@
     <w:p/>
     <w:p>
       <w:r>
-        <w:lastRenderedPageBreak/>
         <w:tab/>
       </w:r>
       <w:r>
@@ -310,13 +410,25 @@
     <w:p/>
     <w:p>
       <w:r>
-        <w:t>An Employee Management System (EMS) dashboard is a comprehensive tool that facilitates various aspects of HR management and employee administration. It's designed to streamline processes, enhance communication, and provide insights for effective decision-making. Here's a detailed breakdown of what an EMS dashboard might contain:</w:t>
-      </w:r>
-    </w:p>
-    <w:p/>
-    <w:p>
-      <w:r>
-        <w:t>1. **Employee Overview:**</w:t>
+        <w:t xml:space="preserve">An Employee Management System (EMS) dashboard is a comprehensive tool that facilitates various aspects of HR management and employee administration. It's designed to streamline processes, </w:t>
+      </w:r>
+      <w:r>
+        <w:lastRenderedPageBreak/>
+        <w:t>enhance communication, and provide insights for effective decision-making. Here's a detailed breakdown of what an EMS dashboard might contain:</w:t>
+      </w:r>
+    </w:p>
+    <w:p/>
+    <w:p>
+      <w:r>
+        <w:t xml:space="preserve">1. **Employee </w:t>
+      </w:r>
+      <w:proofErr w:type="gramStart"/>
+      <w:r>
+        <w:t>Overview:*</w:t>
+      </w:r>
+      <w:proofErr w:type="gramEnd"/>
+      <w:r>
+        <w:t>*</w:t>
       </w:r>
     </w:p>
     <w:p>
@@ -337,7 +449,15 @@
     <w:p/>
     <w:p>
       <w:r>
-        <w:t>2. **Employee Profiles:**</w:t>
+        <w:t xml:space="preserve">2. **Employee </w:t>
+      </w:r>
+      <w:proofErr w:type="gramStart"/>
+      <w:r>
+        <w:t>Profiles:*</w:t>
+      </w:r>
+      <w:proofErr w:type="gramEnd"/>
+      <w:r>
+        <w:t>*</w:t>
       </w:r>
     </w:p>
     <w:p>
@@ -363,7 +483,15 @@
     <w:p/>
     <w:p>
       <w:r>
-        <w:t>3. **Attendance and Time Tracking:**</w:t>
+        <w:t xml:space="preserve">3. **Attendance and Time </w:t>
+      </w:r>
+      <w:proofErr w:type="gramStart"/>
+      <w:r>
+        <w:t>Tracking:*</w:t>
+      </w:r>
+      <w:proofErr w:type="gramEnd"/>
+      <w:r>
+        <w:t>*</w:t>
       </w:r>
     </w:p>
     <w:p>
@@ -382,30 +510,48 @@
       </w:r>
     </w:p>
     <w:p/>
-    <w:p>
-      <w:r>
-        <w:t>4. **Leave Management:**</w:t>
-      </w:r>
-    </w:p>
-    <w:p>
-      <w:r>
-        <w:t xml:space="preserve">   - Overview of employee leave balances and types (vacation, sick leave, etc.).</w:t>
-      </w:r>
-    </w:p>
-    <w:p>
-      <w:r>
-        <w:t xml:space="preserve">   - Calendar view of approved leaves, pending requests, and holidays.</w:t>
-      </w:r>
-    </w:p>
-    <w:p>
-      <w:r>
-        <w:t xml:space="preserve">   - Option to submit, review, and approve leave requests.</w:t>
-      </w:r>
-    </w:p>
-    <w:p/>
-    <w:p>
-      <w:r>
-        <w:t>5. **Performance Management:**</w:t>
+    <w:p/>
+    <w:p/>
+    <w:p>
+      <w:r>
+        <w:t xml:space="preserve">6. **Payroll and </w:t>
+      </w:r>
+      <w:proofErr w:type="gramStart"/>
+      <w:r>
+        <w:t>Compensation:*</w:t>
+      </w:r>
+      <w:proofErr w:type="gramEnd"/>
+      <w:r>
+        <w:t>*</w:t>
+      </w:r>
+    </w:p>
+    <w:p>
+      <w:r>
+        <w:t xml:space="preserve">   - Salary information, deductions, bonuses, and benefits.</w:t>
+      </w:r>
+    </w:p>
+    <w:p>
+      <w:r>
+        <w:t xml:space="preserve">   - Payroll processing status and payment history.</w:t>
+      </w:r>
+    </w:p>
+    <w:p>
+      <w:r>
+        <w:t xml:space="preserve">   - Tax details, tax forms, and year-to-date earnings.</w:t>
+      </w:r>
+    </w:p>
+    <w:p/>
+    <w:p>
+      <w:r>
+        <w:t xml:space="preserve">5. **Performance </w:t>
+      </w:r>
+      <w:proofErr w:type="gramStart"/>
+      <w:r>
+        <w:t>Management:*</w:t>
+      </w:r>
+      <w:proofErr w:type="gramEnd"/>
+      <w:r>
+        <w:t>*</w:t>
       </w:r>
     </w:p>
     <w:p>
@@ -415,40 +561,27 @@
     </w:p>
     <w:p>
       <w:r>
+        <w:t xml:space="preserve">   - Performance review cycles, feedback, and progress tracking.</w:t>
+      </w:r>
+    </w:p>
+    <w:p>
+      <w:r>
         <w:lastRenderedPageBreak/>
-        <w:t xml:space="preserve">   - Performance review cycles, feedback, and progress tracking.</w:t>
-      </w:r>
-    </w:p>
-    <w:p>
-      <w:r>
         <w:t xml:space="preserve">   - Metrics and ratings for evaluating employee performance.</w:t>
       </w:r>
     </w:p>
     <w:p/>
     <w:p>
       <w:r>
-        <w:t>6. **Payroll and Compensation:**</w:t>
-      </w:r>
-    </w:p>
-    <w:p>
-      <w:r>
-        <w:t xml:space="preserve">   - Salary information, deductions, bonuses, and benefits.</w:t>
-      </w:r>
-    </w:p>
-    <w:p>
-      <w:r>
-        <w:t xml:space="preserve">   - Payroll processing status and payment history.</w:t>
-      </w:r>
-    </w:p>
-    <w:p>
-      <w:r>
-        <w:t xml:space="preserve">   - Tax details, tax forms, and year-to-date earnings.</w:t>
-      </w:r>
-    </w:p>
-    <w:p/>
-    <w:p>
-      <w:r>
-        <w:t>7. **Training and Development:**</w:t>
+        <w:t xml:space="preserve">7. **Training and </w:t>
+      </w:r>
+      <w:proofErr w:type="gramStart"/>
+      <w:r>
+        <w:t>Development:*</w:t>
+      </w:r>
+      <w:proofErr w:type="gramEnd"/>
+      <w:r>
+        <w:t>*</w:t>
       </w:r>
     </w:p>
     <w:p>
@@ -469,7 +602,15 @@
     <w:p/>
     <w:p>
       <w:r>
-        <w:t>8. **Benefits and Insurance:**</w:t>
+        <w:t xml:space="preserve">8. **Benefits and </w:t>
+      </w:r>
+      <w:proofErr w:type="gramStart"/>
+      <w:r>
+        <w:t>Insurance:*</w:t>
+      </w:r>
+      <w:proofErr w:type="gramEnd"/>
+      <w:r>
+        <w:t>*</w:t>
       </w:r>
     </w:p>
     <w:p>
@@ -490,7 +631,15 @@
     <w:p/>
     <w:p>
       <w:r>
-        <w:t>9. **Document Management:**</w:t>
+        <w:t xml:space="preserve">9. **Document </w:t>
+      </w:r>
+      <w:proofErr w:type="gramStart"/>
+      <w:r>
+        <w:t>Management:*</w:t>
+      </w:r>
+      <w:proofErr w:type="gramEnd"/>
+      <w:r>
+        <w:t>*</w:t>
       </w:r>
     </w:p>
     <w:p>
@@ -511,7 +660,15 @@
     <w:p/>
     <w:p>
       <w:r>
-        <w:t>10. **Employee Surveys and Feedback:**</w:t>
+        <w:t xml:space="preserve">10. **Employee Surveys and </w:t>
+      </w:r>
+      <w:proofErr w:type="gramStart"/>
+      <w:r>
+        <w:t>Feedback:*</w:t>
+      </w:r>
+      <w:proofErr w:type="gramEnd"/>
+      <w:r>
+        <w:t>*</w:t>
       </w:r>
     </w:p>
     <w:p>
@@ -527,7 +684,15 @@
     <w:p/>
     <w:p>
       <w:r>
-        <w:t>11. **Communication and Announcements:**</w:t>
+        <w:t xml:space="preserve">11. **Communication and </w:t>
+      </w:r>
+      <w:proofErr w:type="gramStart"/>
+      <w:r>
+        <w:t>Announcements:*</w:t>
+      </w:r>
+      <w:proofErr w:type="gramEnd"/>
+      <w:r>
+        <w:t>*</w:t>
       </w:r>
     </w:p>
     <w:p>
@@ -537,14 +702,21 @@
     </w:p>
     <w:p>
       <w:r>
-        <w:lastRenderedPageBreak/>
         <w:t xml:space="preserve">    - Internal messaging system for communication between employees and HR.</w:t>
       </w:r>
     </w:p>
     <w:p/>
     <w:p>
       <w:r>
-        <w:t>12. **Reports and Analytics:**</w:t>
+        <w:t xml:space="preserve">12. **Reports and </w:t>
+      </w:r>
+      <w:proofErr w:type="gramStart"/>
+      <w:r>
+        <w:t>Analytics:*</w:t>
+      </w:r>
+      <w:proofErr w:type="gramEnd"/>
+      <w:r>
+        <w:t>*</w:t>
       </w:r>
     </w:p>
     <w:p>
@@ -565,7 +737,15 @@
     <w:p/>
     <w:p>
       <w:r>
-        <w:t>13. **User Management and Security:**</w:t>
+        <w:t xml:space="preserve">13. **User Management and </w:t>
+      </w:r>
+      <w:proofErr w:type="gramStart"/>
+      <w:r>
+        <w:t>Security:*</w:t>
+      </w:r>
+      <w:proofErr w:type="gramEnd"/>
+      <w:r>
+        <w:t>*</w:t>
       </w:r>
     </w:p>
     <w:p>
@@ -586,7 +766,15 @@
     <w:p/>
     <w:p>
       <w:r>
-        <w:t>14. **Integration and APIs:**</w:t>
+        <w:t xml:space="preserve">14. **Integration and </w:t>
+      </w:r>
+      <w:proofErr w:type="gramStart"/>
+      <w:r>
+        <w:t>APIs:*</w:t>
+      </w:r>
+      <w:proofErr w:type="gramEnd"/>
+      <w:r>
+        <w:t>*</w:t>
       </w:r>
     </w:p>
     <w:p>
@@ -597,7 +785,15 @@
     <w:p/>
     <w:p>
       <w:r>
-        <w:t>15. **Help and Support:**</w:t>
+        <w:t xml:space="preserve">15. **Help and </w:t>
+      </w:r>
+      <w:proofErr w:type="gramStart"/>
+      <w:r>
+        <w:t>Support:*</w:t>
+      </w:r>
+      <w:proofErr w:type="gramEnd"/>
+      <w:r>
+        <w:t>*</w:t>
       </w:r>
     </w:p>
     <w:p>
@@ -613,7 +809,15 @@
     <w:p/>
     <w:p>
       <w:r>
-        <w:t>16. **Customization and Settings:**</w:t>
+        <w:t xml:space="preserve">16. **Customization and </w:t>
+      </w:r>
+      <w:proofErr w:type="gramStart"/>
+      <w:r>
+        <w:t>Settings:*</w:t>
+      </w:r>
+      <w:proofErr w:type="gramEnd"/>
+      <w:r>
+        <w:t>*</w:t>
       </w:r>
     </w:p>
     <w:p>

</xml_diff>